<commit_message>
creacion de las funciones y informe
</commit_message>
<xml_diff>
--- a/Informe funcionalidad contactanos y recordar usuario y contraseña.docx
+++ b/Informe funcionalidad contactanos y recordar usuario y contraseña.docx
@@ -19,19 +19,8 @@
           <w:sz w:val="28"/>
           <w:szCs w:val="28"/>
         </w:rPr>
-        <w:t xml:space="preserve">Funcionalidad </w:t>
-      </w:r>
-      <w:proofErr w:type="spellStart"/>
-      <w:r>
-        <w:rPr>
-          <w:b/>
-          <w:bCs/>
-          <w:sz w:val="28"/>
-          <w:szCs w:val="28"/>
-        </w:rPr>
-        <w:t>Contactanos</w:t>
-      </w:r>
-      <w:proofErr w:type="spellEnd"/>
+        <w:t>Funcionalidad Contactanos</w:t>
+      </w:r>
     </w:p>
     <w:p>
       <w:pPr>
@@ -82,23 +71,7 @@
           <w:sz w:val="24"/>
           <w:szCs w:val="24"/>
         </w:rPr>
-        <w:t xml:space="preserve"> </w:t>
-      </w:r>
-      <w:proofErr w:type="spellStart"/>
-      <w:r>
-        <w:rPr>
-          <w:sz w:val="24"/>
-          <w:szCs w:val="24"/>
-        </w:rPr>
-        <w:t>index.php</w:t>
-      </w:r>
-      <w:proofErr w:type="spellEnd"/>
-      <w:r>
-        <w:rPr>
-          <w:sz w:val="24"/>
-          <w:szCs w:val="24"/>
-        </w:rPr>
-        <w:t xml:space="preserve"> </w:t>
+        <w:t xml:space="preserve"> index.php </w:t>
       </w:r>
       <w:r>
         <w:rPr>
@@ -128,23 +101,7 @@
           <w:sz w:val="24"/>
           <w:szCs w:val="24"/>
         </w:rPr>
-        <w:t xml:space="preserve"> en </w:t>
-      </w:r>
-      <w:proofErr w:type="spellStart"/>
-      <w:r>
-        <w:rPr>
-          <w:sz w:val="24"/>
-          <w:szCs w:val="24"/>
-        </w:rPr>
-        <w:t>home.php</w:t>
-      </w:r>
-      <w:proofErr w:type="spellEnd"/>
-      <w:r>
-        <w:rPr>
-          <w:sz w:val="24"/>
-          <w:szCs w:val="24"/>
-        </w:rPr>
-        <w:t xml:space="preserve"> línea 24</w:t>
+        <w:t xml:space="preserve"> en home.php línea 24</w:t>
       </w:r>
       <w:r>
         <w:rPr>
@@ -158,15 +115,7 @@
           <w:sz w:val="24"/>
           <w:szCs w:val="24"/>
         </w:rPr>
-        <w:t xml:space="preserve"> el cual los conectaremos con el archivo </w:t>
-      </w:r>
-      <w:proofErr w:type="spellStart"/>
-      <w:r>
-        <w:rPr>
-          <w:sz w:val="24"/>
-          <w:szCs w:val="24"/>
-        </w:rPr>
-        <w:t>contac</w:t>
+        <w:t xml:space="preserve"> el cual los conectaremos con el archivo contac</w:t>
       </w:r>
       <w:r>
         <w:rPr>
@@ -180,15 +129,7 @@
           <w:sz w:val="24"/>
           <w:szCs w:val="24"/>
         </w:rPr>
-        <w:t>.php</w:t>
-      </w:r>
-      <w:proofErr w:type="spellEnd"/>
-      <w:r>
-        <w:rPr>
-          <w:sz w:val="24"/>
-          <w:szCs w:val="24"/>
-        </w:rPr>
-        <w:t>.</w:t>
+        <w:t>.php.</w:t>
       </w:r>
     </w:p>
     <w:p>
@@ -296,121 +237,96 @@
       </w:pPr>
       <w:r>
         <w:rPr>
-          <w:b/>
-          <w:bCs/>
-          <w:sz w:val="24"/>
-          <w:szCs w:val="24"/>
-        </w:rPr>
-        <w:t>2.</w:t>
-      </w:r>
-      <w:r>
-        <w:rPr>
-          <w:sz w:val="24"/>
-          <w:szCs w:val="24"/>
-        </w:rPr>
-        <w:t xml:space="preserve">sSe crea el archivo </w:t>
-      </w:r>
-      <w:proofErr w:type="spellStart"/>
-      <w:r>
-        <w:rPr>
-          <w:sz w:val="24"/>
-          <w:szCs w:val="24"/>
-        </w:rPr>
-        <w:t>conta</w:t>
-      </w:r>
-      <w:r>
-        <w:rPr>
-          <w:sz w:val="24"/>
-          <w:szCs w:val="24"/>
-        </w:rPr>
-        <w:t>cto</w:t>
-      </w:r>
-      <w:r>
-        <w:rPr>
-          <w:sz w:val="24"/>
-          <w:szCs w:val="24"/>
-        </w:rPr>
-        <w:t>.php</w:t>
-      </w:r>
-      <w:proofErr w:type="spellEnd"/>
-      <w:r>
-        <w:rPr>
-          <w:sz w:val="24"/>
-          <w:szCs w:val="24"/>
-        </w:rPr>
-        <w:t xml:space="preserve"> donde se encuentra la acción de </w:t>
-      </w:r>
-      <w:proofErr w:type="spellStart"/>
-      <w:r>
-        <w:rPr>
-          <w:sz w:val="24"/>
-          <w:szCs w:val="24"/>
-        </w:rPr>
-        <w:t>formsuit</w:t>
-      </w:r>
-      <w:proofErr w:type="spellEnd"/>
-      <w:r>
-        <w:rPr>
-          <w:sz w:val="24"/>
-          <w:szCs w:val="24"/>
-        </w:rPr>
-        <w:t xml:space="preserve"> que nos ayudara que los mensajes enviados lleguen a nuestro correo y también </w:t>
-      </w:r>
-      <w:proofErr w:type="spellStart"/>
-      <w:r>
-        <w:rPr>
-          <w:sz w:val="24"/>
-          <w:szCs w:val="24"/>
-        </w:rPr>
-        <w:t>esta</w:t>
-      </w:r>
-      <w:proofErr w:type="spellEnd"/>
-      <w:r>
-        <w:rPr>
-          <w:sz w:val="24"/>
-          <w:szCs w:val="24"/>
-        </w:rPr>
-        <w:t xml:space="preserve"> el formulario para enviar el mensaje en el cual se tiene nombre, correo electrónico, asunto y el mensaje este </w:t>
-      </w:r>
-      <w:proofErr w:type="spellStart"/>
-      <w:r>
-        <w:rPr>
-          <w:sz w:val="24"/>
-          <w:szCs w:val="24"/>
-        </w:rPr>
-        <w:t>esta</w:t>
-      </w:r>
-      <w:proofErr w:type="spellEnd"/>
-      <w:r>
-        <w:rPr>
-          <w:sz w:val="24"/>
-          <w:szCs w:val="24"/>
-        </w:rPr>
-        <w:t xml:space="preserve"> conectado a estilo.css para poder darle fondo de pantalla y color a las celdas de la tabla.</w:t>
-      </w:r>
-    </w:p>
-    <w:p>
-      <w:pPr>
-        <w:rPr>
           <w:noProof/>
         </w:rPr>
-      </w:pPr>
-    </w:p>
-    <w:p>
-      <w:pPr>
-        <w:rPr>
-          <w:sz w:val="24"/>
-          <w:szCs w:val="24"/>
-        </w:rPr>
-      </w:pPr>
+        <w:drawing>
+          <wp:anchor distT="0" distB="0" distL="114300" distR="114300" simplePos="0" relativeHeight="251659264" behindDoc="1" locked="0" layoutInCell="1" allowOverlap="1" wp14:anchorId="6B53F82F">
+            <wp:simplePos x="0" y="0"/>
+            <wp:positionH relativeFrom="margin">
+              <wp:posOffset>63796</wp:posOffset>
+            </wp:positionH>
+            <wp:positionV relativeFrom="paragraph">
+              <wp:posOffset>3752835</wp:posOffset>
+            </wp:positionV>
+            <wp:extent cx="5400040" cy="4129405"/>
+            <wp:effectExtent l="0" t="0" r="0" b="4445"/>
+            <wp:wrapTight wrapText="bothSides">
+              <wp:wrapPolygon edited="0">
+                <wp:start x="0" y="0"/>
+                <wp:lineTo x="0" y="21524"/>
+                <wp:lineTo x="21488" y="21524"/>
+                <wp:lineTo x="21488" y="0"/>
+                <wp:lineTo x="0" y="0"/>
+              </wp:wrapPolygon>
+            </wp:wrapTight>
+            <wp:docPr id="4" name="Imagen 4"/>
+            <wp:cNvGraphicFramePr>
+              <a:graphicFrameLocks xmlns:a="http://schemas.openxmlformats.org/drawingml/2006/main" noChangeAspect="1"/>
+            </wp:cNvGraphicFramePr>
+            <a:graphic xmlns:a="http://schemas.openxmlformats.org/drawingml/2006/main">
+              <a:graphicData uri="http://schemas.openxmlformats.org/drawingml/2006/picture">
+                <pic:pic xmlns:pic="http://schemas.openxmlformats.org/drawingml/2006/picture">
+                  <pic:nvPicPr>
+                    <pic:cNvPr id="1" name=""/>
+                    <pic:cNvPicPr/>
+                  </pic:nvPicPr>
+                  <pic:blipFill>
+                    <a:blip r:embed="rId6">
+                      <a:extLst>
+                        <a:ext uri="{28A0092B-C50C-407E-A947-70E740481C1C}">
+                          <a14:useLocalDpi xmlns:a14="http://schemas.microsoft.com/office/drawing/2010/main" val="0"/>
+                        </a:ext>
+                      </a:extLst>
+                    </a:blip>
+                    <a:stretch>
+                      <a:fillRect/>
+                    </a:stretch>
+                  </pic:blipFill>
+                  <pic:spPr>
+                    <a:xfrm>
+                      <a:off x="0" y="0"/>
+                      <a:ext cx="5400040" cy="4129405"/>
+                    </a:xfrm>
+                    <a:prstGeom prst="rect">
+                      <a:avLst/>
+                    </a:prstGeom>
+                  </pic:spPr>
+                </pic:pic>
+              </a:graphicData>
+            </a:graphic>
+            <wp14:sizeRelH relativeFrom="page">
+              <wp14:pctWidth>0</wp14:pctWidth>
+            </wp14:sizeRelH>
+            <wp14:sizeRelV relativeFrom="page">
+              <wp14:pctHeight>0</wp14:pctHeight>
+            </wp14:sizeRelV>
+          </wp:anchor>
+        </w:drawing>
+      </w:r>
       <w:r>
         <w:rPr>
           <w:noProof/>
         </w:rPr>
         <w:drawing>
-          <wp:inline distT="0" distB="0" distL="0" distR="0" wp14:anchorId="36E4FFAD" wp14:editId="5CEAEA18">
+          <wp:anchor distT="0" distB="0" distL="114300" distR="114300" simplePos="0" relativeHeight="251658240" behindDoc="1" locked="0" layoutInCell="1" allowOverlap="1" wp14:anchorId="36E4FFAD">
+            <wp:simplePos x="0" y="0"/>
+            <wp:positionH relativeFrom="margin">
+              <wp:align>left</wp:align>
+            </wp:positionH>
+            <wp:positionV relativeFrom="paragraph">
+              <wp:posOffset>1074213</wp:posOffset>
+            </wp:positionV>
             <wp:extent cx="5612399" cy="2581275"/>
             <wp:effectExtent l="0" t="0" r="7620" b="0"/>
+            <wp:wrapTight wrapText="bothSides">
+              <wp:wrapPolygon edited="0">
+                <wp:start x="0" y="0"/>
+                <wp:lineTo x="0" y="21361"/>
+                <wp:lineTo x="21556" y="21361"/>
+                <wp:lineTo x="21556" y="0"/>
+                <wp:lineTo x="0" y="0"/>
+              </wp:wrapPolygon>
+            </wp:wrapTight>
             <wp:docPr id="1" name="Imagen 1"/>
             <wp:cNvGraphicFramePr>
               <a:graphicFrameLocks xmlns:a="http://schemas.openxmlformats.org/drawingml/2006/main" noChangeAspect="1"/>
@@ -423,14 +339,20 @@
                     <pic:cNvPicPr/>
                   </pic:nvPicPr>
                   <pic:blipFill rotWithShape="1">
-                    <a:blip r:embed="rId6"/>
+                    <a:blip r:embed="rId7">
+                      <a:extLst>
+                        <a:ext uri="{28A0092B-C50C-407E-A947-70E740481C1C}">
+                          <a14:useLocalDpi xmlns:a14="http://schemas.microsoft.com/office/drawing/2010/main" val="0"/>
+                        </a:ext>
+                      </a:extLst>
+                    </a:blip>
                     <a:srcRect r="7573" b="17049"/>
                     <a:stretch/>
                   </pic:blipFill>
                   <pic:spPr bwMode="auto">
                     <a:xfrm>
                       <a:off x="0" y="0"/>
-                      <a:ext cx="5613543" cy="2581801"/>
+                      <a:ext cx="5612399" cy="2581275"/>
                     </a:xfrm>
                     <a:prstGeom prst="rect">
                       <a:avLst/>
@@ -447,113 +369,45 @@
                 </pic:pic>
               </a:graphicData>
             </a:graphic>
-          </wp:inline>
+            <wp14:sizeRelH relativeFrom="page">
+              <wp14:pctWidth>0</wp14:pctWidth>
+            </wp14:sizeRelH>
+            <wp14:sizeRelV relativeFrom="page">
+              <wp14:pctHeight>0</wp14:pctHeight>
+            </wp14:sizeRelV>
+          </wp:anchor>
         </w:drawing>
       </w:r>
-    </w:p>
-    <w:p>
-      <w:pPr>
-        <w:rPr>
-          <w:sz w:val="24"/>
-          <w:szCs w:val="24"/>
-        </w:rPr>
-      </w:pPr>
-    </w:p>
-    <w:p>
-      <w:pPr>
-        <w:rPr>
-          <w:sz w:val="24"/>
-          <w:szCs w:val="24"/>
-        </w:rPr>
-      </w:pPr>
-    </w:p>
-    <w:p>
-      <w:pPr>
-        <w:rPr>
-          <w:sz w:val="24"/>
-          <w:szCs w:val="24"/>
-        </w:rPr>
-      </w:pPr>
-    </w:p>
-    <w:p>
-      <w:pPr>
-        <w:rPr>
-          <w:sz w:val="24"/>
-          <w:szCs w:val="24"/>
-        </w:rPr>
-      </w:pPr>
-    </w:p>
-    <w:p>
-      <w:pPr>
-        <w:rPr>
-          <w:sz w:val="24"/>
-          <w:szCs w:val="24"/>
-        </w:rPr>
-      </w:pPr>
-    </w:p>
-    <w:p>
-      <w:pPr>
-        <w:rPr>
-          <w:sz w:val="24"/>
-          <w:szCs w:val="24"/>
-        </w:rPr>
-      </w:pPr>
-    </w:p>
-    <w:p>
-      <w:pPr>
-        <w:rPr>
-          <w:sz w:val="24"/>
-          <w:szCs w:val="24"/>
-        </w:rPr>
-      </w:pPr>
-    </w:p>
-    <w:p>
-      <w:pPr>
-        <w:rPr>
-          <w:sz w:val="24"/>
-          <w:szCs w:val="24"/>
-        </w:rPr>
-      </w:pPr>
-    </w:p>
-    <w:p>
-      <w:pPr>
-        <w:rPr>
-          <w:sz w:val="24"/>
-          <w:szCs w:val="24"/>
-        </w:rPr>
-      </w:pPr>
-    </w:p>
-    <w:p>
-      <w:pPr>
-        <w:rPr>
-          <w:sz w:val="24"/>
-          <w:szCs w:val="24"/>
-        </w:rPr>
-      </w:pPr>
-    </w:p>
-    <w:p>
-      <w:pPr>
-        <w:rPr>
-          <w:sz w:val="24"/>
-          <w:szCs w:val="24"/>
-        </w:rPr>
-      </w:pPr>
-    </w:p>
-    <w:p>
-      <w:pPr>
-        <w:rPr>
-          <w:sz w:val="24"/>
-          <w:szCs w:val="24"/>
-        </w:rPr>
-      </w:pPr>
-    </w:p>
-    <w:p>
-      <w:pPr>
-        <w:rPr>
-          <w:sz w:val="24"/>
-          <w:szCs w:val="24"/>
-        </w:rPr>
-      </w:pPr>
+      <w:r>
+        <w:rPr>
+          <w:b/>
+          <w:bCs/>
+          <w:sz w:val="24"/>
+          <w:szCs w:val="24"/>
+        </w:rPr>
+        <w:t>2.</w:t>
+      </w:r>
+      <w:r>
+        <w:rPr>
+          <w:sz w:val="24"/>
+          <w:szCs w:val="24"/>
+        </w:rPr>
+        <w:t>sSe crea el archivo conta</w:t>
+      </w:r>
+      <w:r>
+        <w:rPr>
+          <w:sz w:val="24"/>
+          <w:szCs w:val="24"/>
+        </w:rPr>
+        <w:t>cto</w:t>
+      </w:r>
+      <w:r>
+        <w:rPr>
+          <w:sz w:val="24"/>
+          <w:szCs w:val="24"/>
+        </w:rPr>
+        <w:t>.php donde se encuentra la acción de formsuit que nos ayudara que los mensajes enviados lleguen a nuestro correo y también esta el formulario para enviar el mensaje en el cual se tiene nombre, correo electrónico, asunto y el mensaje este esta conectado a estilo.css para poder darle fondo de pantalla y color a las celdas de la tabla.</w:t>
+      </w:r>
     </w:p>
     <w:p>
       <w:pPr>
@@ -572,6 +426,7 @@
           <w:sz w:val="28"/>
           <w:szCs w:val="28"/>
         </w:rPr>
+        <w:lastRenderedPageBreak/>
         <w:t>Funcionalidad Recordar</w:t>
       </w:r>
       <w:r>
@@ -605,23 +460,7 @@
           <w:sz w:val="24"/>
           <w:szCs w:val="24"/>
         </w:rPr>
-        <w:t xml:space="preserve">Creamos el código en </w:t>
-      </w:r>
-      <w:proofErr w:type="spellStart"/>
-      <w:r>
-        <w:rPr>
-          <w:sz w:val="24"/>
-          <w:szCs w:val="24"/>
-        </w:rPr>
-        <w:t>index.php</w:t>
-      </w:r>
-      <w:proofErr w:type="spellEnd"/>
-      <w:r>
-        <w:rPr>
-          <w:sz w:val="24"/>
-          <w:szCs w:val="24"/>
-        </w:rPr>
-        <w:t xml:space="preserve"> en el cual crearemos el botón de Recordar usuario y </w:t>
+        <w:t xml:space="preserve">Creamos el código en index.php en el cual crearemos el botón de Recordar usuario y </w:t>
       </w:r>
       <w:proofErr w:type="gramStart"/>
       <w:r>
@@ -644,17 +483,8 @@
           <w:sz w:val="24"/>
           <w:szCs w:val="24"/>
         </w:rPr>
-        <w:t xml:space="preserve">le agregamos en las líneas de código de el nombre y la contraseña para que los datos ingresados sean enviados a el archivo </w:t>
-      </w:r>
-      <w:proofErr w:type="spellStart"/>
-      <w:r>
-        <w:rPr>
-          <w:sz w:val="24"/>
-          <w:szCs w:val="24"/>
-        </w:rPr>
-        <w:t>validar.php</w:t>
-      </w:r>
-      <w:proofErr w:type="spellEnd"/>
+        <w:t>le agregamos en las líneas de código de el nombre y la contraseña para que los datos ingresados sean enviados a el archivo validar.php</w:t>
+      </w:r>
     </w:p>
     <w:p>
       <w:pPr>
@@ -674,167 +504,6 @@
             <wp:extent cx="5400040" cy="725170"/>
             <wp:effectExtent l="0" t="0" r="0" b="0"/>
             <wp:docPr id="7" name="Imagen 7"/>
-            <wp:cNvGraphicFramePr>
-              <a:graphicFrameLocks xmlns:a="http://schemas.openxmlformats.org/drawingml/2006/main" noChangeAspect="1"/>
-            </wp:cNvGraphicFramePr>
-            <a:graphic xmlns:a="http://schemas.openxmlformats.org/drawingml/2006/main">
-              <a:graphicData uri="http://schemas.openxmlformats.org/drawingml/2006/picture">
-                <pic:pic xmlns:pic="http://schemas.openxmlformats.org/drawingml/2006/picture">
-                  <pic:nvPicPr>
-                    <pic:cNvPr id="1" name=""/>
-                    <pic:cNvPicPr/>
-                  </pic:nvPicPr>
-                  <pic:blipFill>
-                    <a:blip r:embed="rId7"/>
-                    <a:stretch>
-                      <a:fillRect/>
-                    </a:stretch>
-                  </pic:blipFill>
-                  <pic:spPr>
-                    <a:xfrm>
-                      <a:off x="0" y="0"/>
-                      <a:ext cx="5400040" cy="725170"/>
-                    </a:xfrm>
-                    <a:prstGeom prst="rect">
-                      <a:avLst/>
-                    </a:prstGeom>
-                  </pic:spPr>
-                </pic:pic>
-              </a:graphicData>
-            </a:graphic>
-          </wp:inline>
-        </w:drawing>
-      </w:r>
-    </w:p>
-    <w:p>
-      <w:pPr>
-        <w:rPr>
-          <w:b/>
-          <w:bCs/>
-          <w:sz w:val="24"/>
-          <w:szCs w:val="24"/>
-        </w:rPr>
-      </w:pPr>
-    </w:p>
-    <w:p>
-      <w:pPr>
-        <w:rPr>
-          <w:b/>
-          <w:bCs/>
-          <w:sz w:val="24"/>
-          <w:szCs w:val="24"/>
-        </w:rPr>
-      </w:pPr>
-      <w:r>
-        <w:rPr>
-          <w:b/>
-          <w:bCs/>
-          <w:sz w:val="24"/>
-          <w:szCs w:val="24"/>
-        </w:rPr>
-        <w:t>2</w:t>
-      </w:r>
-      <w:r>
-        <w:rPr>
-          <w:b/>
-          <w:bCs/>
-          <w:sz w:val="24"/>
-          <w:szCs w:val="24"/>
-        </w:rPr>
-        <w:t>.</w:t>
-      </w:r>
-      <w:r>
-        <w:rPr>
-          <w:sz w:val="24"/>
-          <w:szCs w:val="24"/>
-        </w:rPr>
-        <w:t xml:space="preserve">Dentro del archivo </w:t>
-      </w:r>
-      <w:proofErr w:type="spellStart"/>
-      <w:r>
-        <w:rPr>
-          <w:sz w:val="24"/>
-          <w:szCs w:val="24"/>
-        </w:rPr>
-        <w:t>validar.php</w:t>
-      </w:r>
-      <w:proofErr w:type="spellEnd"/>
-      <w:r>
-        <w:rPr>
-          <w:b/>
-          <w:bCs/>
-          <w:sz w:val="24"/>
-          <w:szCs w:val="24"/>
-        </w:rPr>
-        <w:t xml:space="preserve"> </w:t>
-      </w:r>
-      <w:r>
-        <w:rPr>
-          <w:sz w:val="24"/>
-          <w:szCs w:val="24"/>
-        </w:rPr>
-        <w:t xml:space="preserve">Creamos la función </w:t>
-      </w:r>
-      <w:proofErr w:type="spellStart"/>
-      <w:r>
-        <w:rPr>
-          <w:sz w:val="24"/>
-          <w:szCs w:val="24"/>
-        </w:rPr>
-        <w:t>isset</w:t>
-      </w:r>
-      <w:proofErr w:type="spellEnd"/>
-      <w:r>
-        <w:rPr>
-          <w:sz w:val="24"/>
-          <w:szCs w:val="24"/>
-        </w:rPr>
-        <w:t xml:space="preserve"> junto al post con el cual se recibiremos las variables enviadas de el usuario y la contraseña esto solo si se ingresaron los datos de un usuario ya </w:t>
-      </w:r>
-      <w:proofErr w:type="spellStart"/>
-      <w:r>
-        <w:rPr>
-          <w:sz w:val="24"/>
-          <w:szCs w:val="24"/>
-        </w:rPr>
-        <w:t>logeado</w:t>
-      </w:r>
-      <w:proofErr w:type="spellEnd"/>
-      <w:r>
-        <w:rPr>
-          <w:sz w:val="24"/>
-          <w:szCs w:val="24"/>
-        </w:rPr>
-        <w:t xml:space="preserve"> por lo contrario si al momento de entrar sin pulsar el botón Recordar usuario y contraseña los datos se eliminaran</w:t>
-      </w:r>
-      <w:r>
-        <w:rPr>
-          <w:b/>
-          <w:bCs/>
-          <w:sz w:val="24"/>
-          <w:szCs w:val="24"/>
-        </w:rPr>
-        <w:t xml:space="preserve"> </w:t>
-      </w:r>
-    </w:p>
-    <w:p>
-      <w:pPr>
-        <w:rPr>
-          <w:b/>
-          <w:bCs/>
-          <w:sz w:val="24"/>
-          <w:szCs w:val="24"/>
-        </w:rPr>
-      </w:pPr>
-      <w:r>
-        <w:rPr>
-          <w:noProof/>
-        </w:rPr>
-        <w:drawing>
-          <wp:inline distT="0" distB="0" distL="0" distR="0" wp14:anchorId="206ADD37" wp14:editId="4455F622">
-            <wp:extent cx="5400040" cy="1177925"/>
-            <wp:effectExtent l="0" t="0" r="0" b="3175"/>
-            <wp:docPr id="2" name="Imagen 2"/>
             <wp:cNvGraphicFramePr>
               <a:graphicFrameLocks xmlns:a="http://schemas.openxmlformats.org/drawingml/2006/main" noChangeAspect="1"/>
             </wp:cNvGraphicFramePr>
@@ -854,7 +523,7 @@
                   <pic:spPr>
                     <a:xfrm>
                       <a:off x="0" y="0"/>
-                      <a:ext cx="5400040" cy="1177925"/>
+                      <a:ext cx="5400040" cy="725170"/>
                     </a:xfrm>
                     <a:prstGeom prst="rect">
                       <a:avLst/>
@@ -893,78 +562,48 @@
           <w:sz w:val="24"/>
           <w:szCs w:val="24"/>
         </w:rPr>
-        <w:t xml:space="preserve">3. </w:t>
-      </w:r>
-      <w:r>
-        <w:rPr>
-          <w:sz w:val="24"/>
-          <w:szCs w:val="24"/>
-        </w:rPr>
-        <w:t xml:space="preserve">Creamos el código en el archivo </w:t>
-      </w:r>
-      <w:proofErr w:type="spellStart"/>
-      <w:r>
-        <w:rPr>
-          <w:sz w:val="24"/>
-          <w:szCs w:val="24"/>
-        </w:rPr>
-        <w:t>index.php</w:t>
-      </w:r>
-      <w:proofErr w:type="spellEnd"/>
-      <w:r>
-        <w:rPr>
-          <w:sz w:val="24"/>
-          <w:szCs w:val="24"/>
-        </w:rPr>
-        <w:t xml:space="preserve"> para que si se pulso en el botón de Recordar nombre de Usuario y Contraseña y una vez salga de su cuenta aparezca con el nombre y usuario que se </w:t>
-      </w:r>
-      <w:proofErr w:type="spellStart"/>
-      <w:r>
-        <w:rPr>
-          <w:sz w:val="24"/>
-          <w:szCs w:val="24"/>
-        </w:rPr>
-        <w:t>ingreso</w:t>
-      </w:r>
-      <w:proofErr w:type="spellEnd"/>
-      <w:r>
-        <w:rPr>
+        <w:t>2</w:t>
+      </w:r>
+      <w:r>
+        <w:rPr>
+          <w:b/>
+          <w:bCs/>
+          <w:sz w:val="24"/>
+          <w:szCs w:val="24"/>
+        </w:rPr>
+        <w:t>.</w:t>
+      </w:r>
+      <w:r>
+        <w:rPr>
+          <w:sz w:val="24"/>
+          <w:szCs w:val="24"/>
+        </w:rPr>
+        <w:t>Dentro del archivo validar.php</w:t>
+      </w:r>
+      <w:r>
+        <w:rPr>
+          <w:b/>
+          <w:bCs/>
           <w:sz w:val="24"/>
           <w:szCs w:val="24"/>
         </w:rPr>
         <w:t xml:space="preserve"> </w:t>
       </w:r>
-      <w:proofErr w:type="gramStart"/>
-      <w:r>
-        <w:rPr>
-          <w:sz w:val="24"/>
-          <w:szCs w:val="24"/>
-        </w:rPr>
-        <w:t>anteriormente</w:t>
-      </w:r>
-      <w:proofErr w:type="gramEnd"/>
-      <w:r>
-        <w:rPr>
-          <w:sz w:val="24"/>
-          <w:szCs w:val="24"/>
-        </w:rPr>
-        <w:t xml:space="preserve"> pero si no lo pulso que elimine el nombre y </w:t>
-      </w:r>
-      <w:proofErr w:type="spellStart"/>
-      <w:r>
-        <w:rPr>
-          <w:sz w:val="24"/>
-          <w:szCs w:val="24"/>
-        </w:rPr>
-        <w:t>constraseña</w:t>
-      </w:r>
-      <w:proofErr w:type="spellEnd"/>
-      <w:r>
-        <w:rPr>
-          <w:sz w:val="24"/>
-          <w:szCs w:val="24"/>
-        </w:rPr>
-        <w:t>.</w:t>
+      <w:r>
+        <w:rPr>
+          <w:sz w:val="24"/>
+          <w:szCs w:val="24"/>
+        </w:rPr>
+        <w:t>Creamos la función isset junto al post con el cual se recibiremos las variables enviadas de el usuario y la contraseña esto solo si se ingresaron los datos de un usuario ya logeado por lo contrario si al momento de entrar sin pulsar el botón Recordar usuario y contraseña los datos se eliminaran</w:t>
+      </w:r>
+      <w:r>
+        <w:rPr>
+          <w:b/>
+          <w:bCs/>
+          <w:sz w:val="24"/>
+          <w:szCs w:val="24"/>
+        </w:rPr>
+        <w:t xml:space="preserve"> </w:t>
       </w:r>
     </w:p>
     <w:p>
@@ -981,10 +620,10 @@
           <w:noProof/>
         </w:rPr>
         <w:drawing>
-          <wp:inline distT="0" distB="0" distL="0" distR="0" wp14:anchorId="283F6E90" wp14:editId="2481455C">
-            <wp:extent cx="5400040" cy="1339215"/>
-            <wp:effectExtent l="0" t="0" r="0" b="0"/>
-            <wp:docPr id="3" name="Imagen 3"/>
+          <wp:inline distT="0" distB="0" distL="0" distR="0" wp14:anchorId="206ADD37" wp14:editId="4455F622">
+            <wp:extent cx="5400040" cy="1177925"/>
+            <wp:effectExtent l="0" t="0" r="0" b="3175"/>
+            <wp:docPr id="2" name="Imagen 2"/>
             <wp:cNvGraphicFramePr>
               <a:graphicFrameLocks xmlns:a="http://schemas.openxmlformats.org/drawingml/2006/main" noChangeAspect="1"/>
             </wp:cNvGraphicFramePr>
@@ -1004,6 +643,108 @@
                   <pic:spPr>
                     <a:xfrm>
                       <a:off x="0" y="0"/>
+                      <a:ext cx="5400040" cy="1177925"/>
+                    </a:xfrm>
+                    <a:prstGeom prst="rect">
+                      <a:avLst/>
+                    </a:prstGeom>
+                  </pic:spPr>
+                </pic:pic>
+              </a:graphicData>
+            </a:graphic>
+          </wp:inline>
+        </w:drawing>
+      </w:r>
+    </w:p>
+    <w:p>
+      <w:pPr>
+        <w:rPr>
+          <w:b/>
+          <w:bCs/>
+          <w:sz w:val="24"/>
+          <w:szCs w:val="24"/>
+        </w:rPr>
+      </w:pPr>
+    </w:p>
+    <w:p>
+      <w:pPr>
+        <w:rPr>
+          <w:b/>
+          <w:bCs/>
+          <w:sz w:val="24"/>
+          <w:szCs w:val="24"/>
+        </w:rPr>
+      </w:pPr>
+      <w:r>
+        <w:rPr>
+          <w:b/>
+          <w:bCs/>
+          <w:sz w:val="24"/>
+          <w:szCs w:val="24"/>
+        </w:rPr>
+        <w:t xml:space="preserve">3. </w:t>
+      </w:r>
+      <w:r>
+        <w:rPr>
+          <w:sz w:val="24"/>
+          <w:szCs w:val="24"/>
+        </w:rPr>
+        <w:t xml:space="preserve">Creamos el código en el archivo index.php para que si se pulso en el botón de Recordar nombre de Usuario y Contraseña y una vez salga de su cuenta aparezca con el nombre y usuario que se ingreso </w:t>
+      </w:r>
+      <w:proofErr w:type="gramStart"/>
+      <w:r>
+        <w:rPr>
+          <w:sz w:val="24"/>
+          <w:szCs w:val="24"/>
+        </w:rPr>
+        <w:t>anteriormente</w:t>
+      </w:r>
+      <w:proofErr w:type="gramEnd"/>
+      <w:r>
+        <w:rPr>
+          <w:sz w:val="24"/>
+          <w:szCs w:val="24"/>
+        </w:rPr>
+        <w:t xml:space="preserve"> pero si no lo pulso que elimine el nombre y constraseña.</w:t>
+      </w:r>
+    </w:p>
+    <w:p>
+      <w:pPr>
+        <w:rPr>
+          <w:b/>
+          <w:bCs/>
+          <w:sz w:val="24"/>
+          <w:szCs w:val="24"/>
+        </w:rPr>
+      </w:pPr>
+      <w:r>
+        <w:rPr>
+          <w:noProof/>
+        </w:rPr>
+        <w:drawing>
+          <wp:inline distT="0" distB="0" distL="0" distR="0" wp14:anchorId="283F6E90" wp14:editId="2481455C">
+            <wp:extent cx="5400040" cy="1339215"/>
+            <wp:effectExtent l="0" t="0" r="0" b="0"/>
+            <wp:docPr id="3" name="Imagen 3"/>
+            <wp:cNvGraphicFramePr>
+              <a:graphicFrameLocks xmlns:a="http://schemas.openxmlformats.org/drawingml/2006/main" noChangeAspect="1"/>
+            </wp:cNvGraphicFramePr>
+            <a:graphic xmlns:a="http://schemas.openxmlformats.org/drawingml/2006/main">
+              <a:graphicData uri="http://schemas.openxmlformats.org/drawingml/2006/picture">
+                <pic:pic xmlns:pic="http://schemas.openxmlformats.org/drawingml/2006/picture">
+                  <pic:nvPicPr>
+                    <pic:cNvPr id="1" name=""/>
+                    <pic:cNvPicPr/>
+                  </pic:nvPicPr>
+                  <pic:blipFill>
+                    <a:blip r:embed="rId10"/>
+                    <a:stretch>
+                      <a:fillRect/>
+                    </a:stretch>
+                  </pic:blipFill>
+                  <pic:spPr>
+                    <a:xfrm>
+                      <a:off x="0" y="0"/>
                       <a:ext cx="5400040" cy="1339215"/>
                     </a:xfrm>
                     <a:prstGeom prst="rect">
@@ -1027,9 +768,70 @@
         </w:rPr>
       </w:pPr>
     </w:p>
+    <w:p>
+      <w:pPr>
+        <w:rPr>
+          <w:b/>
+          <w:bCs/>
+          <w:sz w:val="24"/>
+          <w:szCs w:val="24"/>
+        </w:rPr>
+      </w:pPr>
+      <w:r>
+        <w:rPr>
+          <w:noProof/>
+        </w:rPr>
+        <w:lastRenderedPageBreak/>
+        <w:drawing>
+          <wp:inline distT="0" distB="0" distL="0" distR="0" wp14:anchorId="573ABB5F" wp14:editId="512E51E1">
+            <wp:extent cx="5400040" cy="4843780"/>
+            <wp:effectExtent l="0" t="0" r="0" b="0"/>
+            <wp:docPr id="8" name="Imagen 8"/>
+            <wp:cNvGraphicFramePr>
+              <a:graphicFrameLocks xmlns:a="http://schemas.openxmlformats.org/drawingml/2006/main" noChangeAspect="1"/>
+            </wp:cNvGraphicFramePr>
+            <a:graphic xmlns:a="http://schemas.openxmlformats.org/drawingml/2006/main">
+              <a:graphicData uri="http://schemas.openxmlformats.org/drawingml/2006/picture">
+                <pic:pic xmlns:pic="http://schemas.openxmlformats.org/drawingml/2006/picture">
+                  <pic:nvPicPr>
+                    <pic:cNvPr id="1" name=""/>
+                    <pic:cNvPicPr/>
+                  </pic:nvPicPr>
+                  <pic:blipFill>
+                    <a:blip r:embed="rId11"/>
+                    <a:stretch>
+                      <a:fillRect/>
+                    </a:stretch>
+                  </pic:blipFill>
+                  <pic:spPr>
+                    <a:xfrm>
+                      <a:off x="0" y="0"/>
+                      <a:ext cx="5400040" cy="4843780"/>
+                    </a:xfrm>
+                    <a:prstGeom prst="rect">
+                      <a:avLst/>
+                    </a:prstGeom>
+                  </pic:spPr>
+                </pic:pic>
+              </a:graphicData>
+            </a:graphic>
+          </wp:inline>
+        </w:drawing>
+      </w:r>
+    </w:p>
+    <w:p>
+      <w:pPr>
+        <w:rPr>
+          <w:b/>
+          <w:bCs/>
+          <w:sz w:val="24"/>
+          <w:szCs w:val="24"/>
+        </w:rPr>
+      </w:pPr>
+    </w:p>
     <w:sectPr>
       <w:pgSz w:w="11906" w:h="16838"/>
-      <w:pgMar w:top="1417" w:right="1701" w:bottom="1417" w:left="1701" w:header="708" w:footer="708" w:gutter="0"/>
+      <w:pgMar w:top="1417" w:right="1701" w:bottom="567" w:left="1701" w:header="708" w:footer="708" w:gutter="0"/>
       <w:cols w:space="708"/>
       <w:docGrid w:linePitch="360"/>
     </w:sectPr>

</xml_diff>